<commit_message>
Install scripts work in progress : not working yet
</commit_message>
<xml_diff>
--- a/doc/dev/wsl/Reinstall WSL.docx
+++ b/doc/dev/wsl/Reinstall WSL.docx
@@ -1451,7 +1451,1383 @@
         <w:t>Version du noyau : 5.10.16</w:t>
       </w:r>
     </w:p>
-    <w:p/>
+    <w:p>
+      <w:pPr>
+        <w:pBdr>
+          <w:bottom w:val="single" w:sz="6" w:space="1" w:color="auto"/>
+        </w:pBdr>
+      </w:pPr>
+    </w:p>
+    <w:p>
+      <w:pPr>
+        <w:autoSpaceDE w:val="0"/>
+        <w:autoSpaceDN w:val="0"/>
+        <w:adjustRightInd w:val="0"/>
+        <w:spacing w:after="0" w:line="240" w:lineRule="auto"/>
+        <w:rPr>
+          <w:rFonts w:ascii="Cascadia Mono" w:hAnsi="Cascadia Mono" w:cs="Cascadia Mono"/>
+          <w:color w:val="008000"/>
+          <w:sz w:val="19"/>
+          <w:szCs w:val="19"/>
+        </w:rPr>
+      </w:pPr>
+    </w:p>
+    <w:p>
+      <w:pPr>
+        <w:autoSpaceDE w:val="0"/>
+        <w:autoSpaceDN w:val="0"/>
+        <w:adjustRightInd w:val="0"/>
+        <w:spacing w:after="0" w:line="240" w:lineRule="auto"/>
+        <w:rPr>
+          <w:rFonts w:ascii="Cascadia Mono" w:hAnsi="Cascadia Mono" w:cs="Cascadia Mono"/>
+          <w:color w:val="008000"/>
+          <w:sz w:val="19"/>
+          <w:szCs w:val="19"/>
+        </w:rPr>
+      </w:pPr>
+      <w:r>
+        <w:rPr>
+          <w:rFonts w:ascii="Cascadia Mono" w:hAnsi="Cascadia Mono" w:cs="Cascadia Mono"/>
+          <w:color w:val="008000"/>
+          <w:sz w:val="19"/>
+          <w:szCs w:val="19"/>
+        </w:rPr>
+        <w:t xml:space="preserve">    https://docs.microsoft.com/en-us/windows/wsl/install-manual</w:t>
+      </w:r>
+    </w:p>
+    <w:p>
+      <w:pPr>
+        <w:autoSpaceDE w:val="0"/>
+        <w:autoSpaceDN w:val="0"/>
+        <w:adjustRightInd w:val="0"/>
+        <w:spacing w:after="0" w:line="240" w:lineRule="auto"/>
+        <w:rPr>
+          <w:rFonts w:ascii="Cascadia Mono" w:hAnsi="Cascadia Mono" w:cs="Cascadia Mono"/>
+          <w:color w:val="008000"/>
+          <w:sz w:val="19"/>
+          <w:szCs w:val="19"/>
+        </w:rPr>
+      </w:pPr>
+      <w:r>
+        <w:rPr>
+          <w:rFonts w:ascii="Cascadia Mono" w:hAnsi="Cascadia Mono" w:cs="Cascadia Mono"/>
+          <w:color w:val="008000"/>
+          <w:sz w:val="19"/>
+          <w:szCs w:val="19"/>
+        </w:rPr>
+        <w:t xml:space="preserve">     </w:t>
+      </w:r>
+    </w:p>
+    <w:p>
+      <w:pPr>
+        <w:autoSpaceDE w:val="0"/>
+        <w:autoSpaceDN w:val="0"/>
+        <w:adjustRightInd w:val="0"/>
+        <w:spacing w:after="0" w:line="240" w:lineRule="auto"/>
+        <w:rPr>
+          <w:rFonts w:ascii="Cascadia Mono" w:hAnsi="Cascadia Mono" w:cs="Cascadia Mono"/>
+          <w:color w:val="008000"/>
+          <w:sz w:val="19"/>
+          <w:szCs w:val="19"/>
+          <w:lang w:val="en-US"/>
+        </w:rPr>
+      </w:pPr>
+      <w:r>
+        <w:rPr>
+          <w:rFonts w:ascii="Cascadia Mono" w:hAnsi="Cascadia Mono" w:cs="Cascadia Mono"/>
+          <w:color w:val="008000"/>
+          <w:sz w:val="19"/>
+          <w:szCs w:val="19"/>
+        </w:rPr>
+        <w:t xml:space="preserve">    </w:t>
+      </w:r>
+      <w:r>
+        <w:rPr>
+          <w:rFonts w:ascii="Cascadia Mono" w:hAnsi="Cascadia Mono" w:cs="Cascadia Mono"/>
+          <w:color w:val="008000"/>
+          <w:sz w:val="19"/>
+          <w:szCs w:val="19"/>
+          <w:lang w:val="en-US"/>
+        </w:rPr>
+        <w:t># Uninstall (as admin)</w:t>
+      </w:r>
+    </w:p>
+    <w:p>
+      <w:pPr>
+        <w:autoSpaceDE w:val="0"/>
+        <w:autoSpaceDN w:val="0"/>
+        <w:adjustRightInd w:val="0"/>
+        <w:spacing w:after="0" w:line="240" w:lineRule="auto"/>
+        <w:rPr>
+          <w:rFonts w:ascii="Cascadia Mono" w:hAnsi="Cascadia Mono" w:cs="Cascadia Mono"/>
+          <w:color w:val="008000"/>
+          <w:sz w:val="19"/>
+          <w:szCs w:val="19"/>
+          <w:lang w:val="en-US"/>
+        </w:rPr>
+      </w:pPr>
+      <w:r>
+        <w:rPr>
+          <w:rFonts w:ascii="Cascadia Mono" w:hAnsi="Cascadia Mono" w:cs="Cascadia Mono"/>
+          <w:color w:val="008000"/>
+          <w:sz w:val="19"/>
+          <w:szCs w:val="19"/>
+          <w:lang w:val="en-US"/>
+        </w:rPr>
+        <w:t xml:space="preserve">    dism.exe /online /disable-feature /</w:t>
+      </w:r>
+      <w:proofErr w:type="spellStart"/>
+      <w:proofErr w:type="gramStart"/>
+      <w:r>
+        <w:rPr>
+          <w:rFonts w:ascii="Cascadia Mono" w:hAnsi="Cascadia Mono" w:cs="Cascadia Mono"/>
+          <w:color w:val="008000"/>
+          <w:sz w:val="19"/>
+          <w:szCs w:val="19"/>
+          <w:lang w:val="en-US"/>
+        </w:rPr>
+        <w:t>featurename:VirtualMachinePlatform</w:t>
+      </w:r>
+      <w:proofErr w:type="spellEnd"/>
+      <w:proofErr w:type="gramEnd"/>
+      <w:r>
+        <w:rPr>
+          <w:rFonts w:ascii="Cascadia Mono" w:hAnsi="Cascadia Mono" w:cs="Cascadia Mono"/>
+          <w:color w:val="008000"/>
+          <w:sz w:val="19"/>
+          <w:szCs w:val="19"/>
+          <w:lang w:val="en-US"/>
+        </w:rPr>
+        <w:t xml:space="preserve">  /</w:t>
+      </w:r>
+      <w:proofErr w:type="spellStart"/>
+      <w:r>
+        <w:rPr>
+          <w:rFonts w:ascii="Cascadia Mono" w:hAnsi="Cascadia Mono" w:cs="Cascadia Mono"/>
+          <w:color w:val="008000"/>
+          <w:sz w:val="19"/>
+          <w:szCs w:val="19"/>
+          <w:lang w:val="en-US"/>
+        </w:rPr>
+        <w:t>norestart</w:t>
+      </w:r>
+      <w:proofErr w:type="spellEnd"/>
+    </w:p>
+    <w:p>
+      <w:pPr>
+        <w:autoSpaceDE w:val="0"/>
+        <w:autoSpaceDN w:val="0"/>
+        <w:adjustRightInd w:val="0"/>
+        <w:spacing w:after="0" w:line="240" w:lineRule="auto"/>
+        <w:rPr>
+          <w:rFonts w:ascii="Cascadia Mono" w:hAnsi="Cascadia Mono" w:cs="Cascadia Mono"/>
+          <w:color w:val="008000"/>
+          <w:sz w:val="19"/>
+          <w:szCs w:val="19"/>
+          <w:lang w:val="en-US"/>
+        </w:rPr>
+      </w:pPr>
+      <w:r>
+        <w:rPr>
+          <w:rFonts w:ascii="Cascadia Mono" w:hAnsi="Cascadia Mono" w:cs="Cascadia Mono"/>
+          <w:color w:val="008000"/>
+          <w:sz w:val="19"/>
+          <w:szCs w:val="19"/>
+          <w:lang w:val="en-US"/>
+        </w:rPr>
+        <w:t xml:space="preserve">      &gt; </w:t>
+      </w:r>
+      <w:proofErr w:type="spellStart"/>
+      <w:r>
+        <w:rPr>
+          <w:rFonts w:ascii="Cascadia Mono" w:hAnsi="Cascadia Mono" w:cs="Cascadia Mono"/>
+          <w:color w:val="008000"/>
+          <w:sz w:val="19"/>
+          <w:szCs w:val="19"/>
+          <w:lang w:val="en-US"/>
+        </w:rPr>
+        <w:t>L’opération</w:t>
+      </w:r>
+      <w:proofErr w:type="spellEnd"/>
+      <w:r>
+        <w:rPr>
+          <w:rFonts w:ascii="Cascadia Mono" w:hAnsi="Cascadia Mono" w:cs="Cascadia Mono"/>
+          <w:color w:val="008000"/>
+          <w:sz w:val="19"/>
+          <w:szCs w:val="19"/>
+          <w:lang w:val="en-US"/>
+        </w:rPr>
+        <w:t xml:space="preserve"> a </w:t>
+      </w:r>
+      <w:proofErr w:type="spellStart"/>
+      <w:r>
+        <w:rPr>
+          <w:rFonts w:ascii="Cascadia Mono" w:hAnsi="Cascadia Mono" w:cs="Cascadia Mono"/>
+          <w:color w:val="008000"/>
+          <w:sz w:val="19"/>
+          <w:szCs w:val="19"/>
+          <w:lang w:val="en-US"/>
+        </w:rPr>
+        <w:t>réussi</w:t>
+      </w:r>
+      <w:proofErr w:type="spellEnd"/>
+      <w:r>
+        <w:rPr>
+          <w:rFonts w:ascii="Cascadia Mono" w:hAnsi="Cascadia Mono" w:cs="Cascadia Mono"/>
+          <w:color w:val="008000"/>
+          <w:sz w:val="19"/>
+          <w:szCs w:val="19"/>
+          <w:lang w:val="en-US"/>
+        </w:rPr>
+        <w:t>.</w:t>
+      </w:r>
+    </w:p>
+    <w:p>
+      <w:pPr>
+        <w:autoSpaceDE w:val="0"/>
+        <w:autoSpaceDN w:val="0"/>
+        <w:adjustRightInd w:val="0"/>
+        <w:spacing w:after="0" w:line="240" w:lineRule="auto"/>
+        <w:rPr>
+          <w:rFonts w:ascii="Cascadia Mono" w:hAnsi="Cascadia Mono" w:cs="Cascadia Mono"/>
+          <w:color w:val="008000"/>
+          <w:sz w:val="19"/>
+          <w:szCs w:val="19"/>
+          <w:lang w:val="en-US"/>
+        </w:rPr>
+      </w:pPr>
+      <w:r>
+        <w:rPr>
+          <w:rFonts w:ascii="Cascadia Mono" w:hAnsi="Cascadia Mono" w:cs="Cascadia Mono"/>
+          <w:color w:val="008000"/>
+          <w:sz w:val="19"/>
+          <w:szCs w:val="19"/>
+          <w:lang w:val="en-US"/>
+        </w:rPr>
+        <w:t xml:space="preserve">    dism.exe /online /disable-feature /</w:t>
+      </w:r>
+      <w:proofErr w:type="spellStart"/>
+      <w:proofErr w:type="gramStart"/>
+      <w:r>
+        <w:rPr>
+          <w:rFonts w:ascii="Cascadia Mono" w:hAnsi="Cascadia Mono" w:cs="Cascadia Mono"/>
+          <w:color w:val="008000"/>
+          <w:sz w:val="19"/>
+          <w:szCs w:val="19"/>
+          <w:lang w:val="en-US"/>
+        </w:rPr>
+        <w:t>featurename:Microsoft</w:t>
+      </w:r>
+      <w:proofErr w:type="gramEnd"/>
+      <w:r>
+        <w:rPr>
+          <w:rFonts w:ascii="Cascadia Mono" w:hAnsi="Cascadia Mono" w:cs="Cascadia Mono"/>
+          <w:color w:val="008000"/>
+          <w:sz w:val="19"/>
+          <w:szCs w:val="19"/>
+          <w:lang w:val="en-US"/>
+        </w:rPr>
+        <w:t>-Windows-Subsystem-Linux</w:t>
+      </w:r>
+      <w:proofErr w:type="spellEnd"/>
+      <w:r>
+        <w:rPr>
+          <w:rFonts w:ascii="Cascadia Mono" w:hAnsi="Cascadia Mono" w:cs="Cascadia Mono"/>
+          <w:color w:val="008000"/>
+          <w:sz w:val="19"/>
+          <w:szCs w:val="19"/>
+          <w:lang w:val="en-US"/>
+        </w:rPr>
+        <w:t xml:space="preserve"> /</w:t>
+      </w:r>
+      <w:proofErr w:type="spellStart"/>
+      <w:r>
+        <w:rPr>
+          <w:rFonts w:ascii="Cascadia Mono" w:hAnsi="Cascadia Mono" w:cs="Cascadia Mono"/>
+          <w:color w:val="008000"/>
+          <w:sz w:val="19"/>
+          <w:szCs w:val="19"/>
+          <w:lang w:val="en-US"/>
+        </w:rPr>
+        <w:t>norestart</w:t>
+      </w:r>
+      <w:proofErr w:type="spellEnd"/>
+    </w:p>
+    <w:p>
+      <w:pPr>
+        <w:autoSpaceDE w:val="0"/>
+        <w:autoSpaceDN w:val="0"/>
+        <w:adjustRightInd w:val="0"/>
+        <w:spacing w:after="0" w:line="240" w:lineRule="auto"/>
+        <w:rPr>
+          <w:rFonts w:ascii="Cascadia Mono" w:hAnsi="Cascadia Mono" w:cs="Cascadia Mono"/>
+          <w:color w:val="008000"/>
+          <w:sz w:val="19"/>
+          <w:szCs w:val="19"/>
+          <w:lang w:val="en-US"/>
+        </w:rPr>
+      </w:pPr>
+      <w:r>
+        <w:rPr>
+          <w:rFonts w:ascii="Cascadia Mono" w:hAnsi="Cascadia Mono" w:cs="Cascadia Mono"/>
+          <w:color w:val="008000"/>
+          <w:sz w:val="19"/>
+          <w:szCs w:val="19"/>
+          <w:lang w:val="en-US"/>
+        </w:rPr>
+        <w:t xml:space="preserve">      &gt; </w:t>
+      </w:r>
+      <w:proofErr w:type="spellStart"/>
+      <w:r>
+        <w:rPr>
+          <w:rFonts w:ascii="Cascadia Mono" w:hAnsi="Cascadia Mono" w:cs="Cascadia Mono"/>
+          <w:color w:val="008000"/>
+          <w:sz w:val="19"/>
+          <w:szCs w:val="19"/>
+          <w:lang w:val="en-US"/>
+        </w:rPr>
+        <w:t>L’opération</w:t>
+      </w:r>
+      <w:proofErr w:type="spellEnd"/>
+      <w:r>
+        <w:rPr>
+          <w:rFonts w:ascii="Cascadia Mono" w:hAnsi="Cascadia Mono" w:cs="Cascadia Mono"/>
+          <w:color w:val="008000"/>
+          <w:sz w:val="19"/>
+          <w:szCs w:val="19"/>
+          <w:lang w:val="en-US"/>
+        </w:rPr>
+        <w:t xml:space="preserve"> a </w:t>
+      </w:r>
+      <w:proofErr w:type="spellStart"/>
+      <w:r>
+        <w:rPr>
+          <w:rFonts w:ascii="Cascadia Mono" w:hAnsi="Cascadia Mono" w:cs="Cascadia Mono"/>
+          <w:color w:val="008000"/>
+          <w:sz w:val="19"/>
+          <w:szCs w:val="19"/>
+          <w:lang w:val="en-US"/>
+        </w:rPr>
+        <w:t>réussi</w:t>
+      </w:r>
+      <w:proofErr w:type="spellEnd"/>
+      <w:r>
+        <w:rPr>
+          <w:rFonts w:ascii="Cascadia Mono" w:hAnsi="Cascadia Mono" w:cs="Cascadia Mono"/>
+          <w:color w:val="008000"/>
+          <w:sz w:val="19"/>
+          <w:szCs w:val="19"/>
+          <w:lang w:val="en-US"/>
+        </w:rPr>
+        <w:t>.</w:t>
+      </w:r>
+    </w:p>
+    <w:p>
+      <w:pPr>
+        <w:autoSpaceDE w:val="0"/>
+        <w:autoSpaceDN w:val="0"/>
+        <w:adjustRightInd w:val="0"/>
+        <w:spacing w:after="0" w:line="240" w:lineRule="auto"/>
+        <w:rPr>
+          <w:rFonts w:ascii="Cascadia Mono" w:hAnsi="Cascadia Mono" w:cs="Cascadia Mono"/>
+          <w:color w:val="008000"/>
+          <w:sz w:val="19"/>
+          <w:szCs w:val="19"/>
+          <w:lang w:val="en-US"/>
+        </w:rPr>
+      </w:pPr>
+    </w:p>
+    <w:p>
+      <w:pPr>
+        <w:autoSpaceDE w:val="0"/>
+        <w:autoSpaceDN w:val="0"/>
+        <w:adjustRightInd w:val="0"/>
+        <w:spacing w:after="0" w:line="240" w:lineRule="auto"/>
+        <w:rPr>
+          <w:rFonts w:ascii="Cascadia Mono" w:hAnsi="Cascadia Mono" w:cs="Cascadia Mono"/>
+          <w:color w:val="008000"/>
+          <w:sz w:val="19"/>
+          <w:szCs w:val="19"/>
+          <w:lang w:val="en-US"/>
+        </w:rPr>
+      </w:pPr>
+      <w:r>
+        <w:rPr>
+          <w:rFonts w:ascii="Cascadia Mono" w:hAnsi="Cascadia Mono" w:cs="Cascadia Mono"/>
+          <w:color w:val="008000"/>
+          <w:sz w:val="19"/>
+          <w:szCs w:val="19"/>
+          <w:lang w:val="en-US"/>
+        </w:rPr>
+        <w:t xml:space="preserve">    # Check status</w:t>
+      </w:r>
+    </w:p>
+    <w:p>
+      <w:pPr>
+        <w:autoSpaceDE w:val="0"/>
+        <w:autoSpaceDN w:val="0"/>
+        <w:adjustRightInd w:val="0"/>
+        <w:spacing w:after="0" w:line="240" w:lineRule="auto"/>
+        <w:rPr>
+          <w:rFonts w:ascii="Cascadia Mono" w:hAnsi="Cascadia Mono" w:cs="Cascadia Mono"/>
+          <w:color w:val="008000"/>
+          <w:sz w:val="19"/>
+          <w:szCs w:val="19"/>
+          <w:lang w:val="en-US"/>
+        </w:rPr>
+      </w:pPr>
+      <w:r>
+        <w:rPr>
+          <w:rFonts w:ascii="Cascadia Mono" w:hAnsi="Cascadia Mono" w:cs="Cascadia Mono"/>
+          <w:color w:val="008000"/>
+          <w:sz w:val="19"/>
+          <w:szCs w:val="19"/>
+          <w:lang w:val="en-US"/>
+        </w:rPr>
+        <w:t xml:space="preserve">    PowerShell: get-</w:t>
+      </w:r>
+      <w:proofErr w:type="spellStart"/>
+      <w:r>
+        <w:rPr>
+          <w:rFonts w:ascii="Cascadia Mono" w:hAnsi="Cascadia Mono" w:cs="Cascadia Mono"/>
+          <w:color w:val="008000"/>
+          <w:sz w:val="19"/>
+          <w:szCs w:val="19"/>
+          <w:lang w:val="en-US"/>
+        </w:rPr>
+        <w:t>windowsoptionalfeature</w:t>
+      </w:r>
+      <w:proofErr w:type="spellEnd"/>
+      <w:r>
+        <w:rPr>
+          <w:rFonts w:ascii="Cascadia Mono" w:hAnsi="Cascadia Mono" w:cs="Cascadia Mono"/>
+          <w:color w:val="008000"/>
+          <w:sz w:val="19"/>
+          <w:szCs w:val="19"/>
+          <w:lang w:val="en-US"/>
+        </w:rPr>
+        <w:t xml:space="preserve"> -online -</w:t>
+      </w:r>
+      <w:proofErr w:type="spellStart"/>
+      <w:r>
+        <w:rPr>
+          <w:rFonts w:ascii="Cascadia Mono" w:hAnsi="Cascadia Mono" w:cs="Cascadia Mono"/>
+          <w:color w:val="008000"/>
+          <w:sz w:val="19"/>
+          <w:szCs w:val="19"/>
+          <w:lang w:val="en-US"/>
+        </w:rPr>
+        <w:t>featurename</w:t>
+      </w:r>
+      <w:proofErr w:type="spellEnd"/>
+      <w:r>
+        <w:rPr>
+          <w:rFonts w:ascii="Cascadia Mono" w:hAnsi="Cascadia Mono" w:cs="Cascadia Mono"/>
+          <w:color w:val="008000"/>
+          <w:sz w:val="19"/>
+          <w:szCs w:val="19"/>
+          <w:lang w:val="en-US"/>
+        </w:rPr>
+        <w:t xml:space="preserve"> Microsoft-Windows-Subsystem-Linux</w:t>
+      </w:r>
+    </w:p>
+    <w:p>
+      <w:pPr>
+        <w:autoSpaceDE w:val="0"/>
+        <w:autoSpaceDN w:val="0"/>
+        <w:adjustRightInd w:val="0"/>
+        <w:spacing w:after="0" w:line="240" w:lineRule="auto"/>
+        <w:rPr>
+          <w:rFonts w:ascii="Cascadia Mono" w:hAnsi="Cascadia Mono" w:cs="Cascadia Mono"/>
+          <w:color w:val="008000"/>
+          <w:sz w:val="19"/>
+          <w:szCs w:val="19"/>
+          <w:lang w:val="en-US"/>
+        </w:rPr>
+      </w:pPr>
+      <w:r>
+        <w:rPr>
+          <w:rFonts w:ascii="Cascadia Mono" w:hAnsi="Cascadia Mono" w:cs="Cascadia Mono"/>
+          <w:color w:val="008000"/>
+          <w:sz w:val="19"/>
+          <w:szCs w:val="19"/>
+          <w:lang w:val="en-US"/>
+        </w:rPr>
+        <w:t xml:space="preserve">      &gt; State          </w:t>
+      </w:r>
+      <w:proofErr w:type="gramStart"/>
+      <w:r>
+        <w:rPr>
+          <w:rFonts w:ascii="Cascadia Mono" w:hAnsi="Cascadia Mono" w:cs="Cascadia Mono"/>
+          <w:color w:val="008000"/>
+          <w:sz w:val="19"/>
+          <w:szCs w:val="19"/>
+          <w:lang w:val="en-US"/>
+        </w:rPr>
+        <w:t xml:space="preserve">  :</w:t>
+      </w:r>
+      <w:proofErr w:type="gramEnd"/>
+      <w:r>
+        <w:rPr>
+          <w:rFonts w:ascii="Cascadia Mono" w:hAnsi="Cascadia Mono" w:cs="Cascadia Mono"/>
+          <w:color w:val="008000"/>
+          <w:sz w:val="19"/>
+          <w:szCs w:val="19"/>
+          <w:lang w:val="en-US"/>
+        </w:rPr>
+        <w:t xml:space="preserve"> Disabled</w:t>
+      </w:r>
+    </w:p>
+    <w:p>
+      <w:pPr>
+        <w:autoSpaceDE w:val="0"/>
+        <w:autoSpaceDN w:val="0"/>
+        <w:adjustRightInd w:val="0"/>
+        <w:spacing w:after="0" w:line="240" w:lineRule="auto"/>
+        <w:rPr>
+          <w:rFonts w:ascii="Cascadia Mono" w:hAnsi="Cascadia Mono" w:cs="Cascadia Mono"/>
+          <w:color w:val="008000"/>
+          <w:sz w:val="19"/>
+          <w:szCs w:val="19"/>
+          <w:lang w:val="en-US"/>
+        </w:rPr>
+      </w:pPr>
+      <w:r>
+        <w:rPr>
+          <w:rFonts w:ascii="Cascadia Mono" w:hAnsi="Cascadia Mono" w:cs="Cascadia Mono"/>
+          <w:color w:val="008000"/>
+          <w:sz w:val="19"/>
+          <w:szCs w:val="19"/>
+          <w:lang w:val="en-US"/>
+        </w:rPr>
+        <w:t xml:space="preserve">    </w:t>
+      </w:r>
+      <w:proofErr w:type="spellStart"/>
+      <w:r>
+        <w:rPr>
+          <w:rFonts w:ascii="Cascadia Mono" w:hAnsi="Cascadia Mono" w:cs="Cascadia Mono"/>
+          <w:color w:val="008000"/>
+          <w:sz w:val="19"/>
+          <w:szCs w:val="19"/>
+          <w:lang w:val="en-US"/>
+        </w:rPr>
+        <w:t>wsl</w:t>
+      </w:r>
+      <w:proofErr w:type="spellEnd"/>
+      <w:r>
+        <w:rPr>
+          <w:rFonts w:ascii="Cascadia Mono" w:hAnsi="Cascadia Mono" w:cs="Cascadia Mono"/>
+          <w:color w:val="008000"/>
+          <w:sz w:val="19"/>
+          <w:szCs w:val="19"/>
+          <w:lang w:val="en-US"/>
+        </w:rPr>
+        <w:t xml:space="preserve"> --status</w:t>
+      </w:r>
+    </w:p>
+    <w:p>
+      <w:pPr>
+        <w:autoSpaceDE w:val="0"/>
+        <w:autoSpaceDN w:val="0"/>
+        <w:adjustRightInd w:val="0"/>
+        <w:spacing w:after="0" w:line="240" w:lineRule="auto"/>
+        <w:rPr>
+          <w:rFonts w:ascii="Cascadia Mono" w:hAnsi="Cascadia Mono" w:cs="Cascadia Mono"/>
+          <w:color w:val="008000"/>
+          <w:sz w:val="19"/>
+          <w:szCs w:val="19"/>
+          <w:lang w:val="en-US"/>
+        </w:rPr>
+      </w:pPr>
+      <w:r>
+        <w:rPr>
+          <w:rFonts w:ascii="Cascadia Mono" w:hAnsi="Cascadia Mono" w:cs="Cascadia Mono"/>
+          <w:color w:val="008000"/>
+          <w:sz w:val="19"/>
+          <w:szCs w:val="19"/>
+          <w:lang w:val="en-US"/>
+        </w:rPr>
+        <w:t xml:space="preserve">      &gt; %ERRORLEVEL% = 1</w:t>
+      </w:r>
+    </w:p>
+    <w:p>
+      <w:pPr>
+        <w:autoSpaceDE w:val="0"/>
+        <w:autoSpaceDN w:val="0"/>
+        <w:adjustRightInd w:val="0"/>
+        <w:spacing w:after="0" w:line="240" w:lineRule="auto"/>
+        <w:rPr>
+          <w:rFonts w:ascii="Cascadia Mono" w:hAnsi="Cascadia Mono" w:cs="Cascadia Mono"/>
+          <w:color w:val="008000"/>
+          <w:sz w:val="19"/>
+          <w:szCs w:val="19"/>
+          <w:lang w:val="en-US"/>
+        </w:rPr>
+      </w:pPr>
+    </w:p>
+    <w:p>
+      <w:pPr>
+        <w:autoSpaceDE w:val="0"/>
+        <w:autoSpaceDN w:val="0"/>
+        <w:adjustRightInd w:val="0"/>
+        <w:spacing w:after="0" w:line="240" w:lineRule="auto"/>
+        <w:rPr>
+          <w:rFonts w:ascii="Cascadia Mono" w:hAnsi="Cascadia Mono" w:cs="Cascadia Mono"/>
+          <w:color w:val="008000"/>
+          <w:sz w:val="19"/>
+          <w:szCs w:val="19"/>
+        </w:rPr>
+      </w:pPr>
+      <w:r>
+        <w:rPr>
+          <w:rFonts w:ascii="Cascadia Mono" w:hAnsi="Cascadia Mono" w:cs="Cascadia Mono"/>
+          <w:color w:val="008000"/>
+          <w:sz w:val="19"/>
+          <w:szCs w:val="19"/>
+          <w:lang w:val="en-US"/>
+        </w:rPr>
+        <w:t xml:space="preserve">    </w:t>
+      </w:r>
+      <w:r>
+        <w:rPr>
+          <w:rFonts w:ascii="Cascadia Mono" w:hAnsi="Cascadia Mono" w:cs="Cascadia Mono"/>
+          <w:color w:val="008000"/>
+          <w:sz w:val="19"/>
+          <w:szCs w:val="19"/>
+        </w:rPr>
+        <w:t># Install (as admin)</w:t>
+      </w:r>
+    </w:p>
+    <w:p>
+      <w:pPr>
+        <w:autoSpaceDE w:val="0"/>
+        <w:autoSpaceDN w:val="0"/>
+        <w:adjustRightInd w:val="0"/>
+        <w:spacing w:after="0" w:line="240" w:lineRule="auto"/>
+        <w:rPr>
+          <w:rFonts w:ascii="Cascadia Mono" w:hAnsi="Cascadia Mono" w:cs="Cascadia Mono"/>
+          <w:color w:val="008000"/>
+          <w:sz w:val="19"/>
+          <w:szCs w:val="19"/>
+        </w:rPr>
+      </w:pPr>
+      <w:r>
+        <w:rPr>
+          <w:rFonts w:ascii="Cascadia Mono" w:hAnsi="Cascadia Mono" w:cs="Cascadia Mono"/>
+          <w:color w:val="008000"/>
+          <w:sz w:val="19"/>
+          <w:szCs w:val="19"/>
+        </w:rPr>
+        <w:t xml:space="preserve">    </w:t>
+      </w:r>
+      <w:proofErr w:type="spellStart"/>
+      <w:proofErr w:type="gramStart"/>
+      <w:r>
+        <w:rPr>
+          <w:rFonts w:ascii="Cascadia Mono" w:hAnsi="Cascadia Mono" w:cs="Cascadia Mono"/>
+          <w:color w:val="008000"/>
+          <w:sz w:val="19"/>
+          <w:szCs w:val="19"/>
+        </w:rPr>
+        <w:t>wsl</w:t>
+      </w:r>
+      <w:proofErr w:type="spellEnd"/>
+      <w:proofErr w:type="gramEnd"/>
+      <w:r>
+        <w:rPr>
+          <w:rFonts w:ascii="Cascadia Mono" w:hAnsi="Cascadia Mono" w:cs="Cascadia Mono"/>
+          <w:color w:val="008000"/>
+          <w:sz w:val="19"/>
+          <w:szCs w:val="19"/>
+        </w:rPr>
+        <w:t xml:space="preserve"> --</w:t>
+      </w:r>
+      <w:proofErr w:type="spellStart"/>
+      <w:r>
+        <w:rPr>
+          <w:rFonts w:ascii="Cascadia Mono" w:hAnsi="Cascadia Mono" w:cs="Cascadia Mono"/>
+          <w:color w:val="008000"/>
+          <w:sz w:val="19"/>
+          <w:szCs w:val="19"/>
+        </w:rPr>
+        <w:t>install</w:t>
+      </w:r>
+      <w:proofErr w:type="spellEnd"/>
+    </w:p>
+    <w:p>
+      <w:pPr>
+        <w:autoSpaceDE w:val="0"/>
+        <w:autoSpaceDN w:val="0"/>
+        <w:adjustRightInd w:val="0"/>
+        <w:spacing w:after="0" w:line="240" w:lineRule="auto"/>
+        <w:rPr>
+          <w:rFonts w:ascii="Cascadia Mono" w:hAnsi="Cascadia Mono" w:cs="Cascadia Mono"/>
+          <w:color w:val="008000"/>
+          <w:sz w:val="19"/>
+          <w:szCs w:val="19"/>
+        </w:rPr>
+      </w:pPr>
+      <w:r>
+        <w:rPr>
+          <w:rFonts w:ascii="Cascadia Mono" w:hAnsi="Cascadia Mono" w:cs="Cascadia Mono"/>
+          <w:color w:val="008000"/>
+          <w:sz w:val="19"/>
+          <w:szCs w:val="19"/>
+        </w:rPr>
+        <w:t xml:space="preserve">      &gt; Installation en cours : Plateforme de machine virtuelle</w:t>
+      </w:r>
+    </w:p>
+    <w:p>
+      <w:pPr>
+        <w:autoSpaceDE w:val="0"/>
+        <w:autoSpaceDN w:val="0"/>
+        <w:adjustRightInd w:val="0"/>
+        <w:spacing w:after="0" w:line="240" w:lineRule="auto"/>
+        <w:rPr>
+          <w:rFonts w:ascii="Cascadia Mono" w:hAnsi="Cascadia Mono" w:cs="Cascadia Mono"/>
+          <w:color w:val="008000"/>
+          <w:sz w:val="19"/>
+          <w:szCs w:val="19"/>
+        </w:rPr>
+      </w:pPr>
+      <w:r>
+        <w:rPr>
+          <w:rFonts w:ascii="Cascadia Mono" w:hAnsi="Cascadia Mono" w:cs="Cascadia Mono"/>
+          <w:color w:val="008000"/>
+          <w:sz w:val="19"/>
+          <w:szCs w:val="19"/>
+        </w:rPr>
+        <w:t xml:space="preserve">      &gt; Installation en cours : Sous-système Windows pour Linux</w:t>
+      </w:r>
+    </w:p>
+    <w:p>
+      <w:pPr>
+        <w:autoSpaceDE w:val="0"/>
+        <w:autoSpaceDN w:val="0"/>
+        <w:adjustRightInd w:val="0"/>
+        <w:spacing w:after="0" w:line="240" w:lineRule="auto"/>
+        <w:rPr>
+          <w:rFonts w:ascii="Cascadia Mono" w:hAnsi="Cascadia Mono" w:cs="Cascadia Mono"/>
+          <w:color w:val="008000"/>
+          <w:sz w:val="19"/>
+          <w:szCs w:val="19"/>
+        </w:rPr>
+      </w:pPr>
+      <w:r>
+        <w:rPr>
+          <w:rFonts w:ascii="Cascadia Mono" w:hAnsi="Cascadia Mono" w:cs="Cascadia Mono"/>
+          <w:color w:val="008000"/>
+          <w:sz w:val="19"/>
+          <w:szCs w:val="19"/>
+        </w:rPr>
+        <w:t xml:space="preserve">      &gt; Téléchargement en cours : Ubuntu</w:t>
+      </w:r>
+    </w:p>
+    <w:p>
+      <w:pPr>
+        <w:autoSpaceDE w:val="0"/>
+        <w:autoSpaceDN w:val="0"/>
+        <w:adjustRightInd w:val="0"/>
+        <w:spacing w:after="0" w:line="240" w:lineRule="auto"/>
+        <w:rPr>
+          <w:rFonts w:ascii="Cascadia Mono" w:hAnsi="Cascadia Mono" w:cs="Cascadia Mono"/>
+          <w:color w:val="008000"/>
+          <w:sz w:val="19"/>
+          <w:szCs w:val="19"/>
+        </w:rPr>
+      </w:pPr>
+      <w:r>
+        <w:rPr>
+          <w:rFonts w:ascii="Cascadia Mono" w:hAnsi="Cascadia Mono" w:cs="Cascadia Mono"/>
+          <w:color w:val="008000"/>
+          <w:sz w:val="19"/>
+          <w:szCs w:val="19"/>
+        </w:rPr>
+        <w:t xml:space="preserve">      &gt; Les modifications ne seront pas effectives avant que le système ne soit réamorcé.</w:t>
+      </w:r>
+    </w:p>
+    <w:p>
+      <w:pPr>
+        <w:autoSpaceDE w:val="0"/>
+        <w:autoSpaceDN w:val="0"/>
+        <w:adjustRightInd w:val="0"/>
+        <w:spacing w:after="0" w:line="240" w:lineRule="auto"/>
+        <w:rPr>
+          <w:rFonts w:ascii="Cascadia Mono" w:hAnsi="Cascadia Mono" w:cs="Cascadia Mono"/>
+          <w:color w:val="008000"/>
+          <w:sz w:val="19"/>
+          <w:szCs w:val="19"/>
+          <w:lang w:val="en-US"/>
+        </w:rPr>
+      </w:pPr>
+      <w:r>
+        <w:rPr>
+          <w:rFonts w:ascii="Cascadia Mono" w:hAnsi="Cascadia Mono" w:cs="Cascadia Mono"/>
+          <w:color w:val="008000"/>
+          <w:sz w:val="19"/>
+          <w:szCs w:val="19"/>
+        </w:rPr>
+        <w:t xml:space="preserve">      </w:t>
+      </w:r>
+      <w:r>
+        <w:rPr>
+          <w:rFonts w:ascii="Cascadia Mono" w:hAnsi="Cascadia Mono" w:cs="Cascadia Mono"/>
+          <w:color w:val="008000"/>
+          <w:sz w:val="19"/>
+          <w:szCs w:val="19"/>
+          <w:lang w:val="en-US"/>
+        </w:rPr>
+        <w:t>&gt; %ERRORLEVEL% = 0</w:t>
+      </w:r>
+    </w:p>
+    <w:p>
+      <w:pPr>
+        <w:autoSpaceDE w:val="0"/>
+        <w:autoSpaceDN w:val="0"/>
+        <w:adjustRightInd w:val="0"/>
+        <w:spacing w:after="0" w:line="240" w:lineRule="auto"/>
+        <w:rPr>
+          <w:rFonts w:ascii="Cascadia Mono" w:hAnsi="Cascadia Mono" w:cs="Cascadia Mono"/>
+          <w:color w:val="008000"/>
+          <w:sz w:val="19"/>
+          <w:szCs w:val="19"/>
+          <w:lang w:val="en-US"/>
+        </w:rPr>
+      </w:pPr>
+    </w:p>
+    <w:p>
+      <w:pPr>
+        <w:autoSpaceDE w:val="0"/>
+        <w:autoSpaceDN w:val="0"/>
+        <w:adjustRightInd w:val="0"/>
+        <w:spacing w:after="0" w:line="240" w:lineRule="auto"/>
+        <w:rPr>
+          <w:rFonts w:ascii="Cascadia Mono" w:hAnsi="Cascadia Mono" w:cs="Cascadia Mono"/>
+          <w:color w:val="008000"/>
+          <w:sz w:val="19"/>
+          <w:szCs w:val="19"/>
+          <w:lang w:val="en-US"/>
+        </w:rPr>
+      </w:pPr>
+      <w:r>
+        <w:rPr>
+          <w:rFonts w:ascii="Cascadia Mono" w:hAnsi="Cascadia Mono" w:cs="Cascadia Mono"/>
+          <w:color w:val="008000"/>
+          <w:sz w:val="19"/>
+          <w:szCs w:val="19"/>
+          <w:lang w:val="en-US"/>
+        </w:rPr>
+        <w:t xml:space="preserve">    # Files at this point</w:t>
+      </w:r>
+    </w:p>
+    <w:p>
+      <w:pPr>
+        <w:autoSpaceDE w:val="0"/>
+        <w:autoSpaceDN w:val="0"/>
+        <w:adjustRightInd w:val="0"/>
+        <w:spacing w:after="0" w:line="240" w:lineRule="auto"/>
+        <w:rPr>
+          <w:rFonts w:ascii="Cascadia Mono" w:hAnsi="Cascadia Mono" w:cs="Cascadia Mono"/>
+          <w:color w:val="008000"/>
+          <w:sz w:val="19"/>
+          <w:szCs w:val="19"/>
+          <w:lang w:val="en-US"/>
+        </w:rPr>
+      </w:pPr>
+      <w:r>
+        <w:rPr>
+          <w:rFonts w:ascii="Cascadia Mono" w:hAnsi="Cascadia Mono" w:cs="Cascadia Mono"/>
+          <w:color w:val="008000"/>
+          <w:sz w:val="19"/>
+          <w:szCs w:val="19"/>
+          <w:lang w:val="en-US"/>
+        </w:rPr>
+        <w:t xml:space="preserve">    C:\Users\laure\AppData\Local\Temp\Ubuntu.2020.424.0_x64.appx =&gt; 442 381 ko</w:t>
+      </w:r>
+    </w:p>
+    <w:p>
+      <w:pPr>
+        <w:autoSpaceDE w:val="0"/>
+        <w:autoSpaceDN w:val="0"/>
+        <w:adjustRightInd w:val="0"/>
+        <w:spacing w:after="0" w:line="240" w:lineRule="auto"/>
+        <w:rPr>
+          <w:rFonts w:ascii="Cascadia Mono" w:hAnsi="Cascadia Mono" w:cs="Cascadia Mono"/>
+          <w:color w:val="008000"/>
+          <w:sz w:val="19"/>
+          <w:szCs w:val="19"/>
+          <w:lang w:val="en-US"/>
+        </w:rPr>
+      </w:pPr>
+      <w:r>
+        <w:rPr>
+          <w:rFonts w:ascii="Cascadia Mono" w:hAnsi="Cascadia Mono" w:cs="Cascadia Mono"/>
+          <w:color w:val="008000"/>
+          <w:sz w:val="19"/>
+          <w:szCs w:val="19"/>
+          <w:lang w:val="en-US"/>
+        </w:rPr>
+        <w:t xml:space="preserve">    C:\Users\laure\AppData\Local\Packages =&gt; nothing</w:t>
+      </w:r>
+    </w:p>
+    <w:p>
+      <w:pPr>
+        <w:autoSpaceDE w:val="0"/>
+        <w:autoSpaceDN w:val="0"/>
+        <w:adjustRightInd w:val="0"/>
+        <w:spacing w:after="0" w:line="240" w:lineRule="auto"/>
+        <w:rPr>
+          <w:rFonts w:ascii="Cascadia Mono" w:hAnsi="Cascadia Mono" w:cs="Cascadia Mono"/>
+          <w:color w:val="008000"/>
+          <w:sz w:val="19"/>
+          <w:szCs w:val="19"/>
+          <w:lang w:val="en-US"/>
+        </w:rPr>
+      </w:pPr>
+    </w:p>
+    <w:p>
+      <w:pPr>
+        <w:autoSpaceDE w:val="0"/>
+        <w:autoSpaceDN w:val="0"/>
+        <w:adjustRightInd w:val="0"/>
+        <w:spacing w:after="0" w:line="240" w:lineRule="auto"/>
+        <w:rPr>
+          <w:rFonts w:ascii="Cascadia Mono" w:hAnsi="Cascadia Mono" w:cs="Cascadia Mono"/>
+          <w:color w:val="008000"/>
+          <w:sz w:val="19"/>
+          <w:szCs w:val="19"/>
+          <w:lang w:val="en-US"/>
+        </w:rPr>
+      </w:pPr>
+      <w:r>
+        <w:rPr>
+          <w:rFonts w:ascii="Cascadia Mono" w:hAnsi="Cascadia Mono" w:cs="Cascadia Mono"/>
+          <w:color w:val="008000"/>
+          <w:sz w:val="19"/>
+          <w:szCs w:val="19"/>
+          <w:lang w:val="en-US"/>
+        </w:rPr>
+        <w:t xml:space="preserve">    # REBOOT </w:t>
+      </w:r>
+    </w:p>
+    <w:p>
+      <w:pPr>
+        <w:autoSpaceDE w:val="0"/>
+        <w:autoSpaceDN w:val="0"/>
+        <w:adjustRightInd w:val="0"/>
+        <w:spacing w:after="0" w:line="240" w:lineRule="auto"/>
+        <w:rPr>
+          <w:rFonts w:ascii="Cascadia Mono" w:hAnsi="Cascadia Mono" w:cs="Cascadia Mono"/>
+          <w:color w:val="008000"/>
+          <w:sz w:val="19"/>
+          <w:szCs w:val="19"/>
+          <w:lang w:val="en-US"/>
+        </w:rPr>
+      </w:pPr>
+      <w:r>
+        <w:rPr>
+          <w:rFonts w:ascii="Cascadia Mono" w:hAnsi="Cascadia Mono" w:cs="Cascadia Mono"/>
+          <w:color w:val="008000"/>
+          <w:sz w:val="19"/>
+          <w:szCs w:val="19"/>
+          <w:lang w:val="en-US"/>
+        </w:rPr>
+        <w:t xml:space="preserve">    -&gt; execute appx distribution launcher</w:t>
+      </w:r>
+    </w:p>
+    <w:p>
+      <w:pPr>
+        <w:autoSpaceDE w:val="0"/>
+        <w:autoSpaceDN w:val="0"/>
+        <w:adjustRightInd w:val="0"/>
+        <w:spacing w:after="0" w:line="240" w:lineRule="auto"/>
+        <w:rPr>
+          <w:rFonts w:ascii="Cascadia Mono" w:hAnsi="Cascadia Mono" w:cs="Cascadia Mono"/>
+          <w:color w:val="008000"/>
+          <w:sz w:val="19"/>
+          <w:szCs w:val="19"/>
+          <w:lang w:val="en-US"/>
+        </w:rPr>
+      </w:pPr>
+    </w:p>
+    <w:p>
+      <w:pPr>
+        <w:autoSpaceDE w:val="0"/>
+        <w:autoSpaceDN w:val="0"/>
+        <w:adjustRightInd w:val="0"/>
+        <w:spacing w:after="0" w:line="240" w:lineRule="auto"/>
+        <w:rPr>
+          <w:rFonts w:ascii="Cascadia Mono" w:hAnsi="Cascadia Mono" w:cs="Cascadia Mono"/>
+          <w:color w:val="008000"/>
+          <w:sz w:val="19"/>
+          <w:szCs w:val="19"/>
+          <w:lang w:val="en-US"/>
+        </w:rPr>
+      </w:pPr>
+      <w:r>
+        <w:rPr>
+          <w:rFonts w:ascii="Cascadia Mono" w:hAnsi="Cascadia Mono" w:cs="Cascadia Mono"/>
+          <w:color w:val="008000"/>
+          <w:sz w:val="19"/>
+          <w:szCs w:val="19"/>
+          <w:lang w:val="en-US"/>
+        </w:rPr>
+        <w:t xml:space="preserve">    # Files at this point</w:t>
+      </w:r>
+    </w:p>
+    <w:p>
+      <w:pPr>
+        <w:autoSpaceDE w:val="0"/>
+        <w:autoSpaceDN w:val="0"/>
+        <w:adjustRightInd w:val="0"/>
+        <w:spacing w:after="0" w:line="240" w:lineRule="auto"/>
+        <w:rPr>
+          <w:rFonts w:ascii="Cascadia Mono" w:hAnsi="Cascadia Mono" w:cs="Cascadia Mono"/>
+          <w:color w:val="008000"/>
+          <w:sz w:val="19"/>
+          <w:szCs w:val="19"/>
+          <w:lang w:val="en-US"/>
+        </w:rPr>
+      </w:pPr>
+      <w:r>
+        <w:rPr>
+          <w:rFonts w:ascii="Cascadia Mono" w:hAnsi="Cascadia Mono" w:cs="Cascadia Mono"/>
+          <w:color w:val="008000"/>
+          <w:sz w:val="19"/>
+          <w:szCs w:val="19"/>
+          <w:lang w:val="en-US"/>
+        </w:rPr>
+        <w:t xml:space="preserve">    C:\Users\laure\AppData\Local\Temp\Ubuntu.2020.424.0_x64.appx =&gt; DELETED</w:t>
+      </w:r>
+    </w:p>
+    <w:p>
+      <w:pPr>
+        <w:autoSpaceDE w:val="0"/>
+        <w:autoSpaceDN w:val="0"/>
+        <w:adjustRightInd w:val="0"/>
+        <w:spacing w:after="0" w:line="240" w:lineRule="auto"/>
+        <w:rPr>
+          <w:rFonts w:ascii="Cascadia Mono" w:hAnsi="Cascadia Mono" w:cs="Cascadia Mono"/>
+          <w:color w:val="008000"/>
+          <w:sz w:val="19"/>
+          <w:szCs w:val="19"/>
+          <w:lang w:val="en-US"/>
+        </w:rPr>
+      </w:pPr>
+      <w:r>
+        <w:rPr>
+          <w:rFonts w:ascii="Cascadia Mono" w:hAnsi="Cascadia Mono" w:cs="Cascadia Mono"/>
+          <w:color w:val="008000"/>
+          <w:sz w:val="19"/>
+          <w:szCs w:val="19"/>
+          <w:lang w:val="en-US"/>
+        </w:rPr>
+        <w:t xml:space="preserve">    C:\Users\laure\AppData\Local\Packages\CanonicalGroupLimited.UbuntuonWindows_79rhkp1fndgsc\LocalState\ext4.vhdx =&gt; 1 145 856 Ko</w:t>
+      </w:r>
+    </w:p>
+    <w:p>
+      <w:pPr>
+        <w:autoSpaceDE w:val="0"/>
+        <w:autoSpaceDN w:val="0"/>
+        <w:adjustRightInd w:val="0"/>
+        <w:spacing w:after="0" w:line="240" w:lineRule="auto"/>
+        <w:rPr>
+          <w:rFonts w:ascii="Cascadia Mono" w:hAnsi="Cascadia Mono" w:cs="Cascadia Mono"/>
+          <w:color w:val="008000"/>
+          <w:sz w:val="19"/>
+          <w:szCs w:val="19"/>
+          <w:lang w:val="en-US"/>
+        </w:rPr>
+      </w:pPr>
+    </w:p>
+    <w:p>
+      <w:pPr>
+        <w:autoSpaceDE w:val="0"/>
+        <w:autoSpaceDN w:val="0"/>
+        <w:adjustRightInd w:val="0"/>
+        <w:spacing w:after="0" w:line="240" w:lineRule="auto"/>
+        <w:rPr>
+          <w:rFonts w:ascii="Cascadia Mono" w:hAnsi="Cascadia Mono" w:cs="Cascadia Mono"/>
+          <w:color w:val="008000"/>
+          <w:sz w:val="19"/>
+          <w:szCs w:val="19"/>
+          <w:lang w:val="en-US"/>
+        </w:rPr>
+      </w:pPr>
+      <w:r>
+        <w:rPr>
+          <w:rFonts w:ascii="Cascadia Mono" w:hAnsi="Cascadia Mono" w:cs="Cascadia Mono"/>
+          <w:color w:val="008000"/>
+          <w:sz w:val="19"/>
+          <w:szCs w:val="19"/>
+          <w:lang w:val="en-US"/>
+        </w:rPr>
+        <w:t xml:space="preserve">    # Launch distribution for the first time</w:t>
+      </w:r>
+    </w:p>
+    <w:p>
+      <w:pPr>
+        <w:autoSpaceDE w:val="0"/>
+        <w:autoSpaceDN w:val="0"/>
+        <w:adjustRightInd w:val="0"/>
+        <w:spacing w:after="0" w:line="240" w:lineRule="auto"/>
+        <w:rPr>
+          <w:rFonts w:ascii="Cascadia Mono" w:hAnsi="Cascadia Mono" w:cs="Cascadia Mono"/>
+          <w:color w:val="008000"/>
+          <w:sz w:val="19"/>
+          <w:szCs w:val="19"/>
+          <w:lang w:val="en-US"/>
+        </w:rPr>
+      </w:pPr>
+      <w:r>
+        <w:rPr>
+          <w:rFonts w:ascii="Cascadia Mono" w:hAnsi="Cascadia Mono" w:cs="Cascadia Mono"/>
+          <w:color w:val="008000"/>
+          <w:sz w:val="19"/>
+          <w:szCs w:val="19"/>
+          <w:lang w:val="en-US"/>
+        </w:rPr>
+        <w:t xml:space="preserve">    Enter new UNIX username: / New password:</w:t>
+      </w:r>
+    </w:p>
+    <w:p>
+      <w:pPr>
+        <w:autoSpaceDE w:val="0"/>
+        <w:autoSpaceDN w:val="0"/>
+        <w:adjustRightInd w:val="0"/>
+        <w:spacing w:after="0" w:line="240" w:lineRule="auto"/>
+        <w:rPr>
+          <w:rFonts w:ascii="Cascadia Mono" w:hAnsi="Cascadia Mono" w:cs="Cascadia Mono"/>
+          <w:color w:val="008000"/>
+          <w:sz w:val="19"/>
+          <w:szCs w:val="19"/>
+          <w:lang w:val="en-US"/>
+        </w:rPr>
+      </w:pPr>
+      <w:r>
+        <w:rPr>
+          <w:rFonts w:ascii="Cascadia Mono" w:hAnsi="Cascadia Mono" w:cs="Cascadia Mono"/>
+          <w:color w:val="008000"/>
+          <w:sz w:val="19"/>
+          <w:szCs w:val="19"/>
+          <w:lang w:val="en-US"/>
+        </w:rPr>
+        <w:t xml:space="preserve">    passwd: password updated successfully</w:t>
+      </w:r>
+    </w:p>
+    <w:p>
+      <w:pPr>
+        <w:autoSpaceDE w:val="0"/>
+        <w:autoSpaceDN w:val="0"/>
+        <w:adjustRightInd w:val="0"/>
+        <w:spacing w:after="0" w:line="240" w:lineRule="auto"/>
+        <w:rPr>
+          <w:rFonts w:ascii="Cascadia Mono" w:hAnsi="Cascadia Mono" w:cs="Cascadia Mono"/>
+          <w:color w:val="008000"/>
+          <w:sz w:val="19"/>
+          <w:szCs w:val="19"/>
+          <w:lang w:val="en-US"/>
+        </w:rPr>
+      </w:pPr>
+    </w:p>
+    <w:p>
+      <w:pPr>
+        <w:autoSpaceDE w:val="0"/>
+        <w:autoSpaceDN w:val="0"/>
+        <w:adjustRightInd w:val="0"/>
+        <w:spacing w:after="0" w:line="240" w:lineRule="auto"/>
+        <w:rPr>
+          <w:rFonts w:ascii="Cascadia Mono" w:hAnsi="Cascadia Mono" w:cs="Cascadia Mono"/>
+          <w:color w:val="008000"/>
+          <w:sz w:val="19"/>
+          <w:szCs w:val="19"/>
+          <w:lang w:val="en-US"/>
+        </w:rPr>
+      </w:pPr>
+      <w:r>
+        <w:rPr>
+          <w:rFonts w:ascii="Cascadia Mono" w:hAnsi="Cascadia Mono" w:cs="Cascadia Mono"/>
+          <w:color w:val="008000"/>
+          <w:sz w:val="19"/>
+          <w:szCs w:val="19"/>
+          <w:lang w:val="en-US"/>
+        </w:rPr>
+        <w:t xml:space="preserve">    # Files at this point</w:t>
+      </w:r>
+    </w:p>
+    <w:p>
+      <w:pPr>
+        <w:autoSpaceDE w:val="0"/>
+        <w:autoSpaceDN w:val="0"/>
+        <w:adjustRightInd w:val="0"/>
+        <w:spacing w:after="0" w:line="240" w:lineRule="auto"/>
+        <w:rPr>
+          <w:rFonts w:ascii="Cascadia Mono" w:hAnsi="Cascadia Mono" w:cs="Cascadia Mono"/>
+          <w:color w:val="008000"/>
+          <w:sz w:val="19"/>
+          <w:szCs w:val="19"/>
+          <w:lang w:val="en-US"/>
+        </w:rPr>
+      </w:pPr>
+      <w:r>
+        <w:rPr>
+          <w:rFonts w:ascii="Cascadia Mono" w:hAnsi="Cascadia Mono" w:cs="Cascadia Mono"/>
+          <w:color w:val="008000"/>
+          <w:sz w:val="19"/>
+          <w:szCs w:val="19"/>
+          <w:lang w:val="en-US"/>
+        </w:rPr>
+        <w:t xml:space="preserve">    C:\Users\laure\AppData\Local\Temp =&gt; </w:t>
+      </w:r>
+      <w:proofErr w:type="spellStart"/>
+      <w:proofErr w:type="gramStart"/>
+      <w:r>
+        <w:rPr>
+          <w:rFonts w:ascii="Cascadia Mono" w:hAnsi="Cascadia Mono" w:cs="Cascadia Mono"/>
+          <w:color w:val="008000"/>
+          <w:sz w:val="19"/>
+          <w:szCs w:val="19"/>
+          <w:lang w:val="en-US"/>
+        </w:rPr>
+        <w:t>swap.vhdx</w:t>
+      </w:r>
+      <w:proofErr w:type="spellEnd"/>
+      <w:proofErr w:type="gramEnd"/>
+      <w:r>
+        <w:rPr>
+          <w:rFonts w:ascii="Cascadia Mono" w:hAnsi="Cascadia Mono" w:cs="Cascadia Mono"/>
+          <w:color w:val="008000"/>
+          <w:sz w:val="19"/>
+          <w:szCs w:val="19"/>
+          <w:lang w:val="en-US"/>
+        </w:rPr>
+        <w:t xml:space="preserve"> : 64 152 Ko</w:t>
+      </w:r>
+    </w:p>
+    <w:p>
+      <w:pPr>
+        <w:autoSpaceDE w:val="0"/>
+        <w:autoSpaceDN w:val="0"/>
+        <w:adjustRightInd w:val="0"/>
+        <w:spacing w:after="0" w:line="240" w:lineRule="auto"/>
+        <w:rPr>
+          <w:rFonts w:ascii="Cascadia Mono" w:hAnsi="Cascadia Mono" w:cs="Cascadia Mono"/>
+          <w:color w:val="008000"/>
+          <w:sz w:val="19"/>
+          <w:szCs w:val="19"/>
+          <w:lang w:val="en-US"/>
+        </w:rPr>
+      </w:pPr>
+    </w:p>
+    <w:p>
+      <w:pPr>
+        <w:autoSpaceDE w:val="0"/>
+        <w:autoSpaceDN w:val="0"/>
+        <w:adjustRightInd w:val="0"/>
+        <w:spacing w:after="0" w:line="240" w:lineRule="auto"/>
+        <w:rPr>
+          <w:rFonts w:ascii="Cascadia Mono" w:hAnsi="Cascadia Mono" w:cs="Cascadia Mono"/>
+          <w:color w:val="008000"/>
+          <w:sz w:val="19"/>
+          <w:szCs w:val="19"/>
+          <w:lang w:val="en-US"/>
+        </w:rPr>
+      </w:pPr>
+      <w:r>
+        <w:rPr>
+          <w:rFonts w:ascii="Cascadia Mono" w:hAnsi="Cascadia Mono" w:cs="Cascadia Mono"/>
+          <w:color w:val="008000"/>
+          <w:sz w:val="19"/>
+          <w:szCs w:val="19"/>
+          <w:lang w:val="en-US"/>
+        </w:rPr>
+        <w:t xml:space="preserve">    # Check status</w:t>
+      </w:r>
+    </w:p>
+    <w:p>
+      <w:pPr>
+        <w:autoSpaceDE w:val="0"/>
+        <w:autoSpaceDN w:val="0"/>
+        <w:adjustRightInd w:val="0"/>
+        <w:spacing w:after="0" w:line="240" w:lineRule="auto"/>
+        <w:rPr>
+          <w:rFonts w:ascii="Cascadia Mono" w:hAnsi="Cascadia Mono" w:cs="Cascadia Mono"/>
+          <w:color w:val="008000"/>
+          <w:sz w:val="19"/>
+          <w:szCs w:val="19"/>
+          <w:lang w:val="en-US"/>
+        </w:rPr>
+      </w:pPr>
+      <w:r>
+        <w:rPr>
+          <w:rFonts w:ascii="Cascadia Mono" w:hAnsi="Cascadia Mono" w:cs="Cascadia Mono"/>
+          <w:color w:val="008000"/>
+          <w:sz w:val="19"/>
+          <w:szCs w:val="19"/>
+          <w:lang w:val="en-US"/>
+        </w:rPr>
+        <w:t xml:space="preserve">    </w:t>
+      </w:r>
+      <w:proofErr w:type="spellStart"/>
+      <w:r>
+        <w:rPr>
+          <w:rFonts w:ascii="Cascadia Mono" w:hAnsi="Cascadia Mono" w:cs="Cascadia Mono"/>
+          <w:color w:val="008000"/>
+          <w:sz w:val="19"/>
+          <w:szCs w:val="19"/>
+          <w:lang w:val="en-US"/>
+        </w:rPr>
+        <w:t>wsl</w:t>
+      </w:r>
+      <w:proofErr w:type="spellEnd"/>
+      <w:r>
+        <w:rPr>
+          <w:rFonts w:ascii="Cascadia Mono" w:hAnsi="Cascadia Mono" w:cs="Cascadia Mono"/>
+          <w:color w:val="008000"/>
+          <w:sz w:val="19"/>
+          <w:szCs w:val="19"/>
+          <w:lang w:val="en-US"/>
+        </w:rPr>
+        <w:t xml:space="preserve"> --status</w:t>
+      </w:r>
+    </w:p>
+    <w:p>
+      <w:pPr>
+        <w:autoSpaceDE w:val="0"/>
+        <w:autoSpaceDN w:val="0"/>
+        <w:adjustRightInd w:val="0"/>
+        <w:spacing w:after="0" w:line="240" w:lineRule="auto"/>
+        <w:rPr>
+          <w:rFonts w:ascii="Cascadia Mono" w:hAnsi="Cascadia Mono" w:cs="Cascadia Mono"/>
+          <w:color w:val="008000"/>
+          <w:sz w:val="19"/>
+          <w:szCs w:val="19"/>
+          <w:lang w:val="en-US"/>
+        </w:rPr>
+      </w:pPr>
+      <w:r>
+        <w:rPr>
+          <w:rFonts w:ascii="Cascadia Mono" w:hAnsi="Cascadia Mono" w:cs="Cascadia Mono"/>
+          <w:color w:val="008000"/>
+          <w:sz w:val="19"/>
+          <w:szCs w:val="19"/>
+          <w:lang w:val="en-US"/>
+        </w:rPr>
+        <w:t xml:space="preserve">      &gt; %ERRORLEVEL% = 0</w:t>
+      </w:r>
+    </w:p>
+    <w:p>
+      <w:r>
+        <w:rPr>
+          <w:rFonts w:ascii="Cascadia Mono" w:hAnsi="Cascadia Mono" w:cs="Cascadia Mono"/>
+          <w:color w:val="008000"/>
+          <w:sz w:val="19"/>
+          <w:szCs w:val="19"/>
+          <w:lang w:val="en-US"/>
+        </w:rPr>
+        <w:t xml:space="preserve">   </w:t>
+      </w:r>
+    </w:p>
     <w:sectPr>
       <w:pgSz w:w="11906" w:h="16838"/>
       <w:pgMar w:top="1417" w:right="1417" w:bottom="1417" w:left="1417" w:header="708" w:footer="708" w:gutter="0"/>

</xml_diff>